<commit_message>
Added crim sealing to test entries.
</commit_message>
<xml_diff>
--- a/tests/resources/Templates/Criminal_Sealing_Entry_Template.docx
+++ b/tests/resources/Templates/Criminal_Sealing_Entry_Template.docx
@@ -250,24 +250,24 @@
         </w:rPr>
         <w:t xml:space="preserve">.  </w:t>
       </w:r>
-      <w:r>
-        <w:rPr>
-          <w:rFonts w:ascii="Palatino Linotype" w:hAnsi="Palatino Linotype"/>
-          <w:sz w:val="20"/>
-          <w:szCs w:val="20"/>
-        </w:rPr>
-        <w:t xml:space="preserve">{{ </w:t>
-      </w:r>
-      <w:proofErr w:type="spellStart"/>
-      <w:r>
-        <w:rPr>
-          <w:rFonts w:ascii="Palatino Linotype" w:hAnsi="Palatino Linotype"/>
-          <w:sz w:val="20"/>
-          <w:szCs w:val="20"/>
-        </w:rPr>
-        <w:t>case_number</w:t>
-      </w:r>
-      <w:proofErr w:type="spellEnd"/>
+      <w:proofErr w:type="gramStart"/>
+      <w:r>
+        <w:rPr>
+          <w:rFonts w:ascii="Palatino Linotype" w:hAnsi="Palatino Linotype"/>
+          <w:sz w:val="20"/>
+          <w:szCs w:val="20"/>
+        </w:rPr>
+        <w:t>{{ case</w:t>
+      </w:r>
+      <w:proofErr w:type="gramEnd"/>
+      <w:r>
+        <w:rPr>
+          <w:rFonts w:ascii="Palatino Linotype" w:hAnsi="Palatino Linotype"/>
+          <w:sz w:val="20"/>
+          <w:szCs w:val="20"/>
+        </w:rPr>
+        <w:t>_number</w:t>
+      </w:r>
       <w:r>
         <w:rPr>
           <w:rFonts w:ascii="Palatino Linotype" w:hAnsi="Palatino Linotype"/>
@@ -323,39 +323,31 @@
           <w:szCs w:val="20"/>
         </w:rPr>
       </w:pPr>
-      <w:r>
-        <w:rPr>
-          <w:rFonts w:ascii="Palatino Linotype" w:hAnsi="Palatino Linotype"/>
-          <w:sz w:val="20"/>
-          <w:szCs w:val="20"/>
-        </w:rPr>
-        <w:t xml:space="preserve">{{ </w:t>
-      </w:r>
-      <w:proofErr w:type="spellStart"/>
-      <w:r>
-        <w:rPr>
-          <w:rFonts w:ascii="Palatino Linotype" w:hAnsi="Palatino Linotype"/>
-          <w:sz w:val="20"/>
-          <w:szCs w:val="20"/>
-        </w:rPr>
-        <w:t>defendant.</w:t>
-      </w:r>
-      <w:r>
-        <w:rPr>
-          <w:rFonts w:ascii="Palatino Linotype" w:hAnsi="Palatino Linotype"/>
-          <w:sz w:val="20"/>
-          <w:szCs w:val="20"/>
-        </w:rPr>
-        <w:t>first_name</w:t>
-      </w:r>
-      <w:proofErr w:type="spellEnd"/>
-      <w:r>
-        <w:rPr>
-          <w:rFonts w:ascii="Palatino Linotype" w:hAnsi="Palatino Linotype"/>
-          <w:sz w:val="20"/>
-          <w:szCs w:val="20"/>
-        </w:rPr>
-        <w:t xml:space="preserve"> }}</w:t>
+      <w:proofErr w:type="gramStart"/>
+      <w:r>
+        <w:rPr>
+          <w:rFonts w:ascii="Palatino Linotype" w:hAnsi="Palatino Linotype"/>
+          <w:sz w:val="20"/>
+          <w:szCs w:val="20"/>
+        </w:rPr>
+        <w:t>{{ defendant</w:t>
+      </w:r>
+      <w:proofErr w:type="gramEnd"/>
+      <w:r>
+        <w:rPr>
+          <w:rFonts w:ascii="Palatino Linotype" w:hAnsi="Palatino Linotype"/>
+          <w:sz w:val="20"/>
+          <w:szCs w:val="20"/>
+        </w:rPr>
+        <w:t>.</w:t>
+      </w:r>
+      <w:r>
+        <w:rPr>
+          <w:rFonts w:ascii="Palatino Linotype" w:hAnsi="Palatino Linotype"/>
+          <w:sz w:val="20"/>
+          <w:szCs w:val="20"/>
+        </w:rPr>
+        <w:t>first_name }}</w:t>
       </w:r>
       <w:r>
         <w:rPr>
@@ -371,16 +363,7 @@
           <w:sz w:val="20"/>
           <w:szCs w:val="20"/>
         </w:rPr>
-        <w:t xml:space="preserve">{{ </w:t>
-      </w:r>
-      <w:proofErr w:type="spellStart"/>
-      <w:r>
-        <w:rPr>
-          <w:rFonts w:ascii="Palatino Linotype" w:hAnsi="Palatino Linotype"/>
-          <w:sz w:val="20"/>
-          <w:szCs w:val="20"/>
-        </w:rPr>
-        <w:t>defendant.</w:t>
+        <w:t>{{ defendant.</w:t>
       </w:r>
       <w:r>
         <w:rPr>
@@ -396,16 +379,7 @@
           <w:sz w:val="20"/>
           <w:szCs w:val="20"/>
         </w:rPr>
-        <w:t>name</w:t>
-      </w:r>
-      <w:proofErr w:type="spellEnd"/>
-      <w:r>
-        <w:rPr>
-          <w:rFonts w:ascii="Palatino Linotype" w:hAnsi="Palatino Linotype"/>
-          <w:sz w:val="20"/>
-          <w:szCs w:val="20"/>
-        </w:rPr>
-        <w:t xml:space="preserve"> }}</w:t>
+        <w:t>name }}</w:t>
       </w:r>
       <w:r>
         <w:rPr>
@@ -544,9 +518,9 @@
           <w:sz w:val="20"/>
           <w:szCs w:val="20"/>
         </w:rPr>
-        <w:t xml:space="preserve">% if </w:t>
-      </w:r>
-      <w:proofErr w:type="spellStart"/>
+        <w:t>% if judicial_</w:t>
+      </w:r>
+      <w:proofErr w:type="gramStart"/>
       <w:r>
         <w:rPr>
           <w:rFonts w:ascii="Palatino Linotype" w:hAnsi="Palatino Linotype"/>
@@ -554,8 +528,9 @@
           <w:sz w:val="20"/>
           <w:szCs w:val="20"/>
         </w:rPr>
-        <w:t>judicial_officer.officer_</w:t>
-      </w:r>
+        <w:t>officer.officer</w:t>
+      </w:r>
+      <w:proofErr w:type="gramEnd"/>
       <w:r>
         <w:rPr>
           <w:rFonts w:ascii="Palatino Linotype" w:hAnsi="Palatino Linotype"/>
@@ -563,9 +538,17 @@
           <w:sz w:val="20"/>
           <w:szCs w:val="20"/>
         </w:rPr>
+        <w:t>_</w:t>
+      </w:r>
+      <w:r>
+        <w:rPr>
+          <w:rFonts w:ascii="Palatino Linotype" w:hAnsi="Palatino Linotype"/>
+          <w:bCs/>
+          <w:sz w:val="20"/>
+          <w:szCs w:val="20"/>
+        </w:rPr>
         <w:t>type</w:t>
       </w:r>
-      <w:proofErr w:type="spellEnd"/>
       <w:r>
         <w:rPr>
           <w:rFonts w:ascii="Palatino Linotype" w:hAnsi="Palatino Linotype"/>
@@ -651,51 +634,33 @@
           <w:sz w:val="20"/>
           <w:szCs w:val="20"/>
         </w:rPr>
-        <w:t xml:space="preserve">{% </w:t>
-      </w:r>
-      <w:proofErr w:type="spellStart"/>
-      <w:r>
-        <w:rPr>
-          <w:rFonts w:ascii="Palatino Linotype" w:hAnsi="Palatino Linotype"/>
-          <w:sz w:val="20"/>
-          <w:szCs w:val="20"/>
-        </w:rPr>
-        <w:t>elif</w:t>
-      </w:r>
-      <w:proofErr w:type="spellEnd"/>
-      <w:r>
-        <w:rPr>
-          <w:rFonts w:ascii="Palatino Linotype" w:hAnsi="Palatino Linotype"/>
-          <w:sz w:val="20"/>
-          <w:szCs w:val="20"/>
-        </w:rPr>
-        <w:t xml:space="preserve"> </w:t>
-      </w:r>
-      <w:proofErr w:type="spellStart"/>
-      <w:r>
-        <w:rPr>
-          <w:rFonts w:ascii="Palatino Linotype" w:hAnsi="Palatino Linotype"/>
-          <w:sz w:val="20"/>
-          <w:szCs w:val="20"/>
-        </w:rPr>
-        <w:t>judicial_officer.officer_</w:t>
-      </w:r>
-      <w:r>
-        <w:rPr>
-          <w:rFonts w:ascii="Palatino Linotype" w:hAnsi="Palatino Linotype"/>
-          <w:sz w:val="20"/>
-          <w:szCs w:val="20"/>
-        </w:rPr>
-        <w:t>type</w:t>
-      </w:r>
-      <w:proofErr w:type="spellEnd"/>
-      <w:r>
-        <w:rPr>
-          <w:rFonts w:ascii="Palatino Linotype" w:hAnsi="Palatino Linotype"/>
-          <w:sz w:val="20"/>
-          <w:szCs w:val="20"/>
-        </w:rPr>
-        <w:t xml:space="preserve"> == ‘Judge’ %}</w:t>
+        <w:t>{% elif judicial_</w:t>
+      </w:r>
+      <w:proofErr w:type="gramStart"/>
+      <w:r>
+        <w:rPr>
+          <w:rFonts w:ascii="Palatino Linotype" w:hAnsi="Palatino Linotype"/>
+          <w:sz w:val="20"/>
+          <w:szCs w:val="20"/>
+        </w:rPr>
+        <w:t>officer.officer</w:t>
+      </w:r>
+      <w:proofErr w:type="gramEnd"/>
+      <w:r>
+        <w:rPr>
+          <w:rFonts w:ascii="Palatino Linotype" w:hAnsi="Palatino Linotype"/>
+          <w:sz w:val="20"/>
+          <w:szCs w:val="20"/>
+        </w:rPr>
+        <w:t>_</w:t>
+      </w:r>
+      <w:r>
+        <w:rPr>
+          <w:rFonts w:ascii="Palatino Linotype" w:hAnsi="Palatino Linotype"/>
+          <w:sz w:val="20"/>
+          <w:szCs w:val="20"/>
+        </w:rPr>
+        <w:t>type == ‘Judge’ %}</w:t>
       </w:r>
     </w:p>
     <w:p>
@@ -778,25 +743,25 @@
           <w:sz w:val="20"/>
           <w:szCs w:val="20"/>
         </w:rPr>
-        <w:t xml:space="preserve"> on {{ </w:t>
-      </w:r>
-      <w:proofErr w:type="spellStart"/>
-      <w:r>
-        <w:rPr>
-          <w:rFonts w:ascii="Palatino Linotype" w:hAnsi="Palatino Linotype"/>
-          <w:sz w:val="20"/>
-          <w:szCs w:val="20"/>
-        </w:rPr>
-        <w:t>plea_trial_date</w:t>
-      </w:r>
-      <w:proofErr w:type="spellEnd"/>
-      <w:r>
-        <w:rPr>
-          <w:rFonts w:ascii="Palatino Linotype" w:hAnsi="Palatino Linotype"/>
-          <w:sz w:val="20"/>
-          <w:szCs w:val="20"/>
-        </w:rPr>
-        <w:t xml:space="preserve"> }}, for</w:t>
+        <w:t xml:space="preserve"> on </w:t>
+      </w:r>
+      <w:proofErr w:type="gramStart"/>
+      <w:r>
+        <w:rPr>
+          <w:rFonts w:ascii="Palatino Linotype" w:hAnsi="Palatino Linotype"/>
+          <w:sz w:val="20"/>
+          <w:szCs w:val="20"/>
+        </w:rPr>
+        <w:t>{{ plea</w:t>
+      </w:r>
+      <w:proofErr w:type="gramEnd"/>
+      <w:r>
+        <w:rPr>
+          <w:rFonts w:ascii="Palatino Linotype" w:hAnsi="Palatino Linotype"/>
+          <w:sz w:val="20"/>
+          <w:szCs w:val="20"/>
+        </w:rPr>
+        <w:t>_trial_date }}, for</w:t>
       </w:r>
       <w:r>
         <w:rPr>
@@ -812,44 +777,26 @@
           <w:sz w:val="20"/>
           <w:szCs w:val="20"/>
         </w:rPr>
-        <w:t xml:space="preserve"> {{ </w:t>
-      </w:r>
-      <w:proofErr w:type="spellStart"/>
-      <w:r>
-        <w:rPr>
-          <w:rFonts w:ascii="Palatino Linotype" w:hAnsi="Palatino Linotype"/>
-          <w:sz w:val="20"/>
-          <w:szCs w:val="20"/>
-        </w:rPr>
-        <w:t>appearance_reason</w:t>
-      </w:r>
-      <w:proofErr w:type="spellEnd"/>
-      <w:r>
-        <w:rPr>
-          <w:rFonts w:ascii="Palatino Linotype" w:hAnsi="Palatino Linotype"/>
-          <w:sz w:val="20"/>
-          <w:szCs w:val="20"/>
-        </w:rPr>
-        <w:t xml:space="preserve"> }}.</w:t>
-      </w:r>
-      <w:r>
-        <w:rPr>
-          <w:rFonts w:ascii="Palatino Linotype" w:hAnsi="Palatino Linotype"/>
-          <w:sz w:val="20"/>
-          <w:szCs w:val="20"/>
-        </w:rPr>
         <w:t xml:space="preserve"> </w:t>
       </w:r>
       <w:r>
         <w:rPr>
           <w:rFonts w:ascii="Palatino Linotype" w:hAnsi="Palatino Linotype"/>
+          <w:sz w:val="20"/>
+          <w:szCs w:val="20"/>
+        </w:rPr>
+        <w:t xml:space="preserve">motion to seal the above-captioned cases. </w:t>
+      </w:r>
+      <w:r>
+        <w:rPr>
+          <w:rFonts w:ascii="Palatino Linotype" w:hAnsi="Palatino Linotype"/>
           <w:bCs/>
           <w:sz w:val="20"/>
           <w:szCs w:val="20"/>
         </w:rPr>
-        <w:t xml:space="preserve">{% if </w:t>
-      </w:r>
-      <w:proofErr w:type="spellStart"/>
+        <w:t xml:space="preserve">{% if defense_counsel_waived is false %}Defendant was represented by {{ defense_counsel }}, {{ defense_counsel_type }}. {% elif defense_counsel_waived is true </w:t>
+      </w:r>
+      <w:proofErr w:type="gramStart"/>
       <w:r>
         <w:rPr>
           <w:rFonts w:ascii="Palatino Linotype" w:hAnsi="Palatino Linotype"/>
@@ -857,9 +804,9 @@
           <w:sz w:val="20"/>
           <w:szCs w:val="20"/>
         </w:rPr>
-        <w:t>defense_counsel_waived</w:t>
-      </w:r>
-      <w:proofErr w:type="spellEnd"/>
+        <w:t>%}Defendant</w:t>
+      </w:r>
+      <w:proofErr w:type="gramEnd"/>
       <w:r>
         <w:rPr>
           <w:rFonts w:ascii="Palatino Linotype" w:hAnsi="Palatino Linotype"/>
@@ -867,9 +814,8 @@
           <w:sz w:val="20"/>
           <w:szCs w:val="20"/>
         </w:rPr>
-        <w:t xml:space="preserve"> is false %}Defendant was represented by {{ </w:t>
-      </w:r>
-      <w:proofErr w:type="spellStart"/>
+        <w:t xml:space="preserve"> appeared without counsel. {% endif %}</w:t>
+      </w:r>
       <w:r>
         <w:rPr>
           <w:rFonts w:ascii="Palatino Linotype" w:hAnsi="Palatino Linotype"/>
@@ -877,77 +823,7 @@
           <w:sz w:val="20"/>
           <w:szCs w:val="20"/>
         </w:rPr>
-        <w:t>defense_counsel</w:t>
-      </w:r>
-      <w:proofErr w:type="spellEnd"/>
-      <w:r>
-        <w:rPr>
-          <w:rFonts w:ascii="Palatino Linotype" w:hAnsi="Palatino Linotype"/>
-          <w:bCs/>
-          <w:sz w:val="20"/>
-          <w:szCs w:val="20"/>
-        </w:rPr>
-        <w:t xml:space="preserve"> }}, {{ </w:t>
-      </w:r>
-      <w:proofErr w:type="spellStart"/>
-      <w:r>
-        <w:rPr>
-          <w:rFonts w:ascii="Palatino Linotype" w:hAnsi="Palatino Linotype"/>
-          <w:bCs/>
-          <w:sz w:val="20"/>
-          <w:szCs w:val="20"/>
-        </w:rPr>
-        <w:t>defense_counsel_type</w:t>
-      </w:r>
-      <w:proofErr w:type="spellEnd"/>
-      <w:r>
-        <w:rPr>
-          <w:rFonts w:ascii="Palatino Linotype" w:hAnsi="Palatino Linotype"/>
-          <w:bCs/>
-          <w:sz w:val="20"/>
-          <w:szCs w:val="20"/>
-        </w:rPr>
-        <w:t xml:space="preserve"> }}. {% </w:t>
-      </w:r>
-      <w:proofErr w:type="spellStart"/>
-      <w:r>
-        <w:rPr>
-          <w:rFonts w:ascii="Palatino Linotype" w:hAnsi="Palatino Linotype"/>
-          <w:bCs/>
-          <w:sz w:val="20"/>
-          <w:szCs w:val="20"/>
-        </w:rPr>
-        <w:t>elif</w:t>
-      </w:r>
-      <w:proofErr w:type="spellEnd"/>
-      <w:r>
-        <w:rPr>
-          <w:rFonts w:ascii="Palatino Linotype" w:hAnsi="Palatino Linotype"/>
-          <w:bCs/>
-          <w:sz w:val="20"/>
-          <w:szCs w:val="20"/>
-        </w:rPr>
-        <w:t xml:space="preserve"> </w:t>
-      </w:r>
-      <w:proofErr w:type="spellStart"/>
-      <w:r>
-        <w:rPr>
-          <w:rFonts w:ascii="Palatino Linotype" w:hAnsi="Palatino Linotype"/>
-          <w:bCs/>
-          <w:sz w:val="20"/>
-          <w:szCs w:val="20"/>
-        </w:rPr>
-        <w:t>defense_counsel_waived</w:t>
-      </w:r>
-      <w:proofErr w:type="spellEnd"/>
-      <w:r>
-        <w:rPr>
-          <w:rFonts w:ascii="Palatino Linotype" w:hAnsi="Palatino Linotype"/>
-          <w:bCs/>
-          <w:sz w:val="20"/>
-          <w:szCs w:val="20"/>
-        </w:rPr>
-        <w:t xml:space="preserve"> is true %}Defendant appeared without counsel. {% endif %}</w:t>
+        <w:t xml:space="preserve"> The State of Ohio {{ state_response }} the motion to seal.</w:t>
       </w:r>
     </w:p>
     <w:p>
@@ -970,6 +846,152 @@
         </w:rPr>
         <w:tab/>
       </w:r>
+    </w:p>
+    <w:p>
+      <w:pPr>
+        <w:tabs>
+          <w:tab w:val="center" w:pos="4680"/>
+        </w:tabs>
+        <w:jc w:val="both"/>
+        <w:rPr>
+          <w:rFonts w:ascii="Palatino Linotype" w:hAnsi="Palatino Linotype"/>
+          <w:bCs/>
+          <w:sz w:val="20"/>
+          <w:szCs w:val="20"/>
+        </w:rPr>
+      </w:pPr>
+      <w:r>
+        <w:rPr>
+          <w:rFonts w:ascii="Palatino Linotype" w:hAnsi="Palatino Linotype"/>
+          <w:bCs/>
+          <w:sz w:val="20"/>
+          <w:szCs w:val="20"/>
+        </w:rPr>
+        <w:t>The Defendant’s motion to seal is {{ seal_decision }}.</w:t>
+      </w:r>
+    </w:p>
+    <w:p>
+      <w:pPr>
+        <w:tabs>
+          <w:tab w:val="center" w:pos="4680"/>
+        </w:tabs>
+        <w:jc w:val="both"/>
+        <w:rPr>
+          <w:rFonts w:ascii="Palatino Linotype" w:hAnsi="Palatino Linotype"/>
+          <w:bCs/>
+          <w:sz w:val="20"/>
+          <w:szCs w:val="20"/>
+        </w:rPr>
+      </w:pPr>
+    </w:p>
+    <w:p>
+      <w:pPr>
+        <w:tabs>
+          <w:tab w:val="center" w:pos="4680"/>
+        </w:tabs>
+        <w:jc w:val="both"/>
+        <w:rPr>
+          <w:rFonts w:ascii="Palatino Linotype" w:hAnsi="Palatino Linotype"/>
+          <w:sz w:val="20"/>
+          <w:szCs w:val="20"/>
+        </w:rPr>
+      </w:pPr>
+      <w:proofErr w:type="gramStart"/>
+      <w:r>
+        <w:rPr>
+          <w:rFonts w:ascii="Palatino Linotype" w:hAnsi="Palatino Linotype"/>
+          <w:bCs/>
+          <w:sz w:val="20"/>
+          <w:szCs w:val="20"/>
+        </w:rPr>
+        <w:t>{{ entry</w:t>
+      </w:r>
+      <w:proofErr w:type="gramEnd"/>
+      <w:r>
+        <w:rPr>
+          <w:rFonts w:ascii="Palatino Linotype" w:hAnsi="Palatino Linotype"/>
+          <w:bCs/>
+          <w:sz w:val="20"/>
+          <w:szCs w:val="20"/>
+        </w:rPr>
+        <w:t>_content_text }}</w:t>
+      </w:r>
+      <w:r>
+        <w:rPr>
+          <w:rFonts w:ascii="Palatino Linotype" w:hAnsi="Palatino Linotype"/>
+          <w:sz w:val="20"/>
+          <w:szCs w:val="20"/>
+        </w:rPr>
+        <w:tab/>
+      </w:r>
+      <w:r>
+        <w:rPr>
+          <w:rFonts w:ascii="Palatino Linotype" w:hAnsi="Palatino Linotype"/>
+          <w:sz w:val="20"/>
+          <w:szCs w:val="20"/>
+          <w:lang w:val="en-CA"/>
+        </w:rPr>
+        <w:fldChar w:fldCharType="begin"/>
+      </w:r>
+      <w:r>
+        <w:rPr>
+          <w:rFonts w:ascii="Palatino Linotype" w:hAnsi="Palatino Linotype"/>
+          <w:sz w:val="20"/>
+          <w:szCs w:val="20"/>
+          <w:lang w:val="en-CA"/>
+        </w:rPr>
+        <w:instrText xml:space="preserve"> SEQ CHAPTER \h \r 1</w:instrText>
+      </w:r>
+      <w:r>
+        <w:rPr>
+          <w:rFonts w:ascii="Palatino Linotype" w:hAnsi="Palatino Linotype"/>
+          <w:sz w:val="20"/>
+          <w:szCs w:val="20"/>
+          <w:lang w:val="en-CA"/>
+        </w:rPr>
+        <w:fldChar w:fldCharType="end"/>
+      </w:r>
+      <w:r>
+        <w:rPr>
+          <w:rFonts w:ascii="Palatino Linotype" w:hAnsi="Palatino Linotype"/>
+          <w:sz w:val="20"/>
+          <w:szCs w:val="20"/>
+        </w:rPr>
+        <w:t xml:space="preserve"> </w:t>
+      </w:r>
+    </w:p>
+    <w:p>
+      <w:pPr>
+        <w:tabs>
+          <w:tab w:val="center" w:pos="4680"/>
+        </w:tabs>
+        <w:rPr>
+          <w:rFonts w:ascii="Palatino Linotype" w:hAnsi="Palatino Linotype"/>
+          <w:sz w:val="20"/>
+          <w:szCs w:val="20"/>
+        </w:rPr>
+      </w:pPr>
+      <w:r>
+        <w:rPr>
+          <w:rFonts w:ascii="Palatino Linotype" w:hAnsi="Palatino Linotype"/>
+          <w:sz w:val="20"/>
+          <w:szCs w:val="20"/>
+        </w:rPr>
+        <w:t xml:space="preserve">     </w:t>
+      </w:r>
+    </w:p>
+    <w:p>
+      <w:pPr>
+        <w:tabs>
+          <w:tab w:val="center" w:pos="4680"/>
+        </w:tabs>
+        <w:jc w:val="both"/>
+        <w:rPr>
+          <w:rFonts w:ascii="Palatino Linotype" w:hAnsi="Palatino Linotype"/>
+          <w:sz w:val="20"/>
+          <w:szCs w:val="20"/>
+        </w:rPr>
+      </w:pPr>
       <w:r>
         <w:rPr>
           <w:rFonts w:ascii="Palatino Linotype" w:hAnsi="Palatino Linotype"/>
@@ -1152,56 +1174,39 @@
         </w:rPr>
         <w:tab/>
       </w:r>
-      <w:r>
-        <w:rPr>
-          <w:rFonts w:ascii="Palatino Linotype" w:hAnsi="Palatino Linotype"/>
-          <w:sz w:val="20"/>
-          <w:szCs w:val="20"/>
-        </w:rPr>
-        <w:t xml:space="preserve">{{ </w:t>
-      </w:r>
-      <w:proofErr w:type="spellStart"/>
-      <w:r>
-        <w:rPr>
-          <w:rFonts w:ascii="Palatino Linotype" w:hAnsi="Palatino Linotype"/>
-          <w:sz w:val="20"/>
-          <w:szCs w:val="20"/>
-        </w:rPr>
-        <w:t>judicial_officer.officer_</w:t>
-      </w:r>
-      <w:r>
-        <w:rPr>
-          <w:rFonts w:ascii="Palatino Linotype" w:hAnsi="Palatino Linotype"/>
-          <w:sz w:val="20"/>
-          <w:szCs w:val="20"/>
-        </w:rPr>
-        <w:t>type</w:t>
-      </w:r>
-      <w:proofErr w:type="spellEnd"/>
-      <w:r>
-        <w:rPr>
-          <w:rFonts w:ascii="Palatino Linotype" w:hAnsi="Palatino Linotype"/>
-          <w:sz w:val="20"/>
-          <w:szCs w:val="20"/>
-        </w:rPr>
-        <w:t xml:space="preserve"> }} </w:t>
-      </w:r>
-      <w:r>
-        <w:rPr>
-          <w:rFonts w:ascii="Palatino Linotype" w:hAnsi="Palatino Linotype"/>
-          <w:sz w:val="20"/>
-          <w:szCs w:val="20"/>
-        </w:rPr>
-        <w:t xml:space="preserve">{{ </w:t>
-      </w:r>
-      <w:proofErr w:type="spellStart"/>
-      <w:r>
-        <w:rPr>
-          <w:rFonts w:ascii="Palatino Linotype" w:hAnsi="Palatino Linotype"/>
-          <w:sz w:val="20"/>
-          <w:szCs w:val="20"/>
-        </w:rPr>
-        <w:t>judicial_officer</w:t>
+      <w:proofErr w:type="gramStart"/>
+      <w:r>
+        <w:rPr>
+          <w:rFonts w:ascii="Palatino Linotype" w:hAnsi="Palatino Linotype"/>
+          <w:sz w:val="20"/>
+          <w:szCs w:val="20"/>
+        </w:rPr>
+        <w:t>{{ judicial</w:t>
+      </w:r>
+      <w:proofErr w:type="gramEnd"/>
+      <w:r>
+        <w:rPr>
+          <w:rFonts w:ascii="Palatino Linotype" w:hAnsi="Palatino Linotype"/>
+          <w:sz w:val="20"/>
+          <w:szCs w:val="20"/>
+        </w:rPr>
+        <w:t>_officer.officer_</w:t>
+      </w:r>
+      <w:r>
+        <w:rPr>
+          <w:rFonts w:ascii="Palatino Linotype" w:hAnsi="Palatino Linotype"/>
+          <w:sz w:val="20"/>
+          <w:szCs w:val="20"/>
+        </w:rPr>
+        <w:t xml:space="preserve">type }} </w:t>
+      </w:r>
+      <w:r>
+        <w:rPr>
+          <w:rFonts w:ascii="Palatino Linotype" w:hAnsi="Palatino Linotype"/>
+          <w:sz w:val="20"/>
+          <w:szCs w:val="20"/>
+        </w:rPr>
+        <w:t>{{ judicial_officer</w:t>
       </w:r>
       <w:r>
         <w:rPr>
@@ -1211,7 +1216,6 @@
         </w:rPr>
         <w:t>.first_name</w:t>
       </w:r>
-      <w:proofErr w:type="spellEnd"/>
       <w:r>
         <w:rPr>
           <w:rFonts w:ascii="Palatino Linotype" w:hAnsi="Palatino Linotype"/>
@@ -1234,25 +1238,7 @@
           <w:sz w:val="20"/>
           <w:szCs w:val="20"/>
         </w:rPr>
-        <w:t xml:space="preserve">{{ </w:t>
-      </w:r>
-      <w:proofErr w:type="spellStart"/>
-      <w:r>
-        <w:rPr>
-          <w:rFonts w:ascii="Palatino Linotype" w:hAnsi="Palatino Linotype"/>
-          <w:sz w:val="20"/>
-          <w:szCs w:val="20"/>
-        </w:rPr>
-        <w:t>judicial_officer.last_name</w:t>
-      </w:r>
-      <w:proofErr w:type="spellEnd"/>
-      <w:r>
-        <w:rPr>
-          <w:rFonts w:ascii="Palatino Linotype" w:hAnsi="Palatino Linotype"/>
-          <w:sz w:val="20"/>
-          <w:szCs w:val="20"/>
-        </w:rPr>
-        <w:t xml:space="preserve"> }}</w:t>
+        <w:t>{{ judicial_officer.last_name }}</w:t>
       </w:r>
     </w:p>
     <w:p>
@@ -1315,9 +1301,9 @@
           <w:sz w:val="20"/>
           <w:szCs w:val="20"/>
         </w:rPr>
-        <w:t xml:space="preserve">% if </w:t>
-      </w:r>
-      <w:proofErr w:type="spellStart"/>
+        <w:t>% if judicial_</w:t>
+      </w:r>
+      <w:proofErr w:type="gramStart"/>
       <w:r>
         <w:rPr>
           <w:rFonts w:ascii="Palatino Linotype" w:hAnsi="Palatino Linotype"/>
@@ -1326,7 +1312,7 @@
           <w:sz w:val="20"/>
           <w:szCs w:val="20"/>
         </w:rPr>
-        <w:t>judicial_of</w:t>
+        <w:t>of</w:t>
       </w:r>
       <w:r>
         <w:rPr>
@@ -1348,6 +1334,7 @@
         </w:rPr>
         <w:t>.officer</w:t>
       </w:r>
+      <w:proofErr w:type="gramEnd"/>
       <w:r>
         <w:rPr>
           <w:rFonts w:ascii="Palatino Linotype" w:hAnsi="Palatino Linotype"/>
@@ -1356,18 +1343,7 @@
           <w:sz w:val="20"/>
           <w:szCs w:val="20"/>
         </w:rPr>
-        <w:t>_type</w:t>
-      </w:r>
-      <w:proofErr w:type="spellEnd"/>
-      <w:r>
-        <w:rPr>
-          <w:rFonts w:ascii="Palatino Linotype" w:hAnsi="Palatino Linotype"/>
-          <w:bCs/>
-          <w:color w:val="FF0000"/>
-          <w:sz w:val="20"/>
-          <w:szCs w:val="20"/>
-        </w:rPr>
-        <w:t xml:space="preserve">  ==  ‘Magistrate’ %}</w:t>
+        <w:t>_type  ==  ‘Magistrate’ %}</w:t>
       </w:r>
     </w:p>
     <w:p>
@@ -1527,43 +1503,25 @@
           <w:sz w:val="16"/>
           <w:szCs w:val="16"/>
         </w:rPr>
-        <w:t xml:space="preserve">Prosecutor’s Office: PS    OM     EM; Defendant’s Attorney: PS     OM     EM; {{ </w:t>
-      </w:r>
-      <w:proofErr w:type="spellStart"/>
+        <w:t xml:space="preserve">Prosecutor’s Office: PS    OM     EM; Defendant’s Attorney: PS     OM     EM; </w:t>
+      </w:r>
+      <w:proofErr w:type="gramStart"/>
       <w:r>
         <w:rPr>
           <w:rFonts w:ascii="Palatino Linotype" w:hAnsi="Palatino Linotype"/>
           <w:sz w:val="16"/>
           <w:szCs w:val="16"/>
         </w:rPr>
-        <w:t>defendant.first_name</w:t>
-      </w:r>
-      <w:proofErr w:type="spellEnd"/>
+        <w:t>{{ defendant</w:t>
+      </w:r>
+      <w:proofErr w:type="gramEnd"/>
       <w:r>
         <w:rPr>
           <w:rFonts w:ascii="Palatino Linotype" w:hAnsi="Palatino Linotype"/>
           <w:sz w:val="16"/>
           <w:szCs w:val="16"/>
         </w:rPr>
-        <w:t xml:space="preserve"> }} {{ </w:t>
-      </w:r>
-      <w:proofErr w:type="spellStart"/>
-      <w:r>
-        <w:rPr>
-          <w:rFonts w:ascii="Palatino Linotype" w:hAnsi="Palatino Linotype"/>
-          <w:sz w:val="16"/>
-          <w:szCs w:val="16"/>
-        </w:rPr>
-        <w:t>defendant.last_name</w:t>
-      </w:r>
-      <w:proofErr w:type="spellEnd"/>
-      <w:r>
-        <w:rPr>
-          <w:rFonts w:ascii="Palatino Linotype" w:hAnsi="Palatino Linotype"/>
-          <w:sz w:val="16"/>
-          <w:szCs w:val="16"/>
-        </w:rPr>
-        <w:t>}}: PS     OM     EM; Community Control: PS    EM; County Jail: PS   EM;</w:t>
+        <w:t>.first_name }} {{ defendant.last_name}}: PS     OM     EM; Community Control: PS    EM; County Jail: PS   EM;</w:t>
       </w:r>
       <w:r>
         <w:rPr>
@@ -1773,9 +1731,9 @@
         <w:sz w:val="20"/>
         <w:szCs w:val="20"/>
       </w:rPr>
-      <w:t xml:space="preserve">% if </w:t>
+      <w:t>% if judicial_</w:t>
     </w:r>
-    <w:proofErr w:type="spellStart"/>
+    <w:proofErr w:type="gramStart"/>
     <w:r>
       <w:rPr>
         <w:rFonts w:ascii="Palatino Linotype" w:hAnsi="Palatino Linotype"/>
@@ -1783,9 +1741,9 @@
         <w:sz w:val="20"/>
         <w:szCs w:val="20"/>
       </w:rPr>
-      <w:t>judicial_officer.officer_type</w:t>
+      <w:t>officer.officer</w:t>
     </w:r>
-    <w:proofErr w:type="spellEnd"/>
+    <w:proofErr w:type="gramEnd"/>
     <w:r>
       <w:rPr>
         <w:rFonts w:ascii="Palatino Linotype" w:hAnsi="Palatino Linotype"/>
@@ -1793,7 +1751,7 @@
         <w:sz w:val="20"/>
         <w:szCs w:val="20"/>
       </w:rPr>
-      <w:t xml:space="preserve">  ==  ‘Magistrate’ %}Magistrate Decision </w:t>
+      <w:t xml:space="preserve">_type  ==  ‘Magistrate’ %}Magistrate Decision </w:t>
     </w:r>
     <w:r>
       <w:rPr>
@@ -1801,61 +1759,7 @@
         <w:sz w:val="20"/>
         <w:szCs w:val="20"/>
       </w:rPr>
-      <w:t xml:space="preserve">{% </w:t>
-    </w:r>
-    <w:proofErr w:type="spellStart"/>
-    <w:r>
-      <w:rPr>
-        <w:rFonts w:ascii="Palatino Linotype" w:hAnsi="Palatino Linotype"/>
-        <w:sz w:val="20"/>
-        <w:szCs w:val="20"/>
-      </w:rPr>
-      <w:t>elif</w:t>
-    </w:r>
-    <w:proofErr w:type="spellEnd"/>
-    <w:r>
-      <w:rPr>
-        <w:rFonts w:ascii="Palatino Linotype" w:hAnsi="Palatino Linotype"/>
-        <w:sz w:val="20"/>
-        <w:szCs w:val="20"/>
-      </w:rPr>
-      <w:t xml:space="preserve"> </w:t>
-    </w:r>
-    <w:proofErr w:type="spellStart"/>
-    <w:r>
-      <w:rPr>
-        <w:rFonts w:ascii="Palatino Linotype" w:hAnsi="Palatino Linotype"/>
-        <w:sz w:val="20"/>
-        <w:szCs w:val="20"/>
-      </w:rPr>
-      <w:t>judicial_officer.officer_type</w:t>
-    </w:r>
-    <w:proofErr w:type="spellEnd"/>
-    <w:r>
-      <w:rPr>
-        <w:rFonts w:ascii="Palatino Linotype" w:hAnsi="Palatino Linotype"/>
-        <w:sz w:val="20"/>
-        <w:szCs w:val="20"/>
-      </w:rPr>
-      <w:t xml:space="preserve"> == ‘Judge’ %}Entry{% endif %} {{ </w:t>
-    </w:r>
-    <w:proofErr w:type="spellStart"/>
-    <w:r>
-      <w:rPr>
-        <w:rFonts w:ascii="Palatino Linotype" w:hAnsi="Palatino Linotype"/>
-        <w:sz w:val="20"/>
-        <w:szCs w:val="20"/>
-      </w:rPr>
-      <w:t>case_number</w:t>
-    </w:r>
-    <w:proofErr w:type="spellEnd"/>
-    <w:r>
-      <w:rPr>
-        <w:rFonts w:ascii="Palatino Linotype" w:hAnsi="Palatino Linotype"/>
-        <w:sz w:val="20"/>
-        <w:szCs w:val="20"/>
-      </w:rPr>
-      <w:t xml:space="preserve"> </w:t>
+      <w:t xml:space="preserve">{% elif judicial_officer.officer_type == ‘Judge’ %}Entry{% endif %} {{ case_number </w:t>
     </w:r>
     <w:r>
       <w:rPr>

</xml_diff>